<commit_message>
Update CommunicationSystem - O.docx
</commit_message>
<xml_diff>
--- a/CommunicationSystem - O.docx
+++ b/CommunicationSystem - O.docx
@@ -312,6 +312,18 @@
                 <w:color w:val="000000"/>
               </w:rPr>
               <w:t>Oscar Velazquez</w:t>
+            </w:r>
+            <w:r>
+              <w:rPr>
+                <w:color w:val="000000"/>
+              </w:rPr>
+              <w:t xml:space="preserve"> </w:t>
+            </w:r>
+            <w:r>
+              <w:rPr>
+                <w:color w:val="000000"/>
+              </w:rPr>
+              <w:t>Castillejo</w:t>
             </w:r>
           </w:p>
         </w:tc>
@@ -4208,17 +4220,8 @@
                               <w:rStyle w:val="PageNumber"/>
                               <w:color w:val="000000"/>
                             </w:rPr>
-                            <w:t>i</w:t>
+                            <w:t>ii</w:t>
                           </w:r>
-                          <w:proofErr w:type="spellStart"/>
-                          <w:r>
-                            <w:rPr>
-                              <w:rStyle w:val="PageNumber"/>
-                              <w:color w:val="000000"/>
-                            </w:rPr>
-                            <w:t>i</w:t>
-                          </w:r>
-                          <w:proofErr w:type="spellEnd"/>
                           <w:r>
                             <w:rPr>
                               <w:rStyle w:val="PageNumber"/>
@@ -4391,17 +4394,8 @@
                               <w:rStyle w:val="PageNumber"/>
                               <w:color w:val="000000"/>
                             </w:rPr>
-                            <w:t>vii</w:t>
+                            <w:t>viii</w:t>
                           </w:r>
-                          <w:proofErr w:type="spellStart"/>
-                          <w:r>
-                            <w:rPr>
-                              <w:rStyle w:val="PageNumber"/>
-                              <w:color w:val="000000"/>
-                            </w:rPr>
-                            <w:t>i</w:t>
-                          </w:r>
-                          <w:proofErr w:type="spellEnd"/>
                           <w:r>
                             <w:rPr>
                               <w:rStyle w:val="PageNumber"/>
@@ -4521,16 +4515,8 @@
       <w:rPr>
         <w:rStyle w:val="PageNumber"/>
       </w:rPr>
-      <w:t>ii</w:t>
+      <w:t>iii</w:t>
     </w:r>
-    <w:proofErr w:type="spellStart"/>
-    <w:r>
-      <w:rPr>
-        <w:rStyle w:val="PageNumber"/>
-      </w:rPr>
-      <w:t>i</w:t>
-    </w:r>
-    <w:proofErr w:type="spellEnd"/>
     <w:r>
       <w:rPr>
         <w:rStyle w:val="PageNumber"/>
@@ -5527,7 +5513,6 @@
     <w:rPr>
       <w:color w:val="000080"/>
       <w:u w:val="single"/>
-      <w:lang/>
     </w:rPr>
   </w:style>
   <w:style w:type="character" w:customStyle="1" w:styleId="IndexLink">

</xml_diff>